<commit_message>
changed user-register handlers(lexicon text), fixed calculating in the month_report_template and make_month_report def
</commit_message>
<xml_diff>
--- a/templates/month_report_template.docx
+++ b/templates/month_report_template.docx
@@ -313,33 +313,7 @@
                 <w:u w:val="single"/>
                 <w:lang w:val="ru-RU" w:eastAsia="ru-RU" w:bidi="ar-SA"/>
               </w:rPr>
-              <w:t xml:space="preserve"> </w:t>
-            </w:r>
-            <w:r>
-              <w:rPr>
-                <w:rFonts w:eastAsia="Times New Roman" w:cs="Times New Roman" w:ascii="Times New Roman" w:hAnsi="Times New Roman"/>
-                <w:bCs/>
-                <w:color w:val="000000"/>
-                <w:kern w:val="0"/>
-                <w:sz w:val="22"/>
-                <w:szCs w:val="22"/>
-                <w:u w:val="single"/>
-                <w:lang w:val="ru-RU" w:eastAsia="ru-RU" w:bidi="ar-SA"/>
-              </w:rPr>
-              <w:t>{{ date[1] }}</w:t>
-            </w:r>
-            <w:r>
-              <w:rPr>
-                <w:rFonts w:eastAsia="Times New Roman" w:cs="Times New Roman" w:ascii="Times New Roman" w:hAnsi="Times New Roman"/>
-                <w:bCs/>
-                <w:color w:val="000000"/>
-                <w:kern w:val="0"/>
-                <w:sz w:val="22"/>
-                <w:szCs w:val="22"/>
-                <w:u w:val="single"/>
-                <w:lang w:val="ru-RU" w:eastAsia="ru-RU" w:bidi="ar-SA"/>
-              </w:rPr>
-              <w:t xml:space="preserve"> </w:t>
+              <w:t xml:space="preserve"> {{ date[1] }} </w:t>
             </w:r>
             <w:r>
               <w:rPr>
@@ -351,31 +325,7 @@
                 <w:szCs w:val="22"/>
                 <w:lang w:val="ru-RU" w:eastAsia="ru-RU" w:bidi="ar-SA"/>
               </w:rPr>
-              <w:t xml:space="preserve"> </w:t>
-            </w:r>
-            <w:r>
-              <w:rPr>
-                <w:rFonts w:eastAsia="Times New Roman" w:cs="Times New Roman" w:ascii="Times New Roman" w:hAnsi="Times New Roman"/>
-                <w:bCs/>
-                <w:color w:val="000000"/>
-                <w:kern w:val="0"/>
-                <w:sz w:val="22"/>
-                <w:szCs w:val="22"/>
-                <w:lang w:val="ru-RU" w:eastAsia="ru-RU" w:bidi="ar-SA"/>
-              </w:rPr>
-              <w:t>{{ date[2] }}</w:t>
-            </w:r>
-            <w:r>
-              <w:rPr>
-                <w:rFonts w:eastAsia="Times New Roman" w:cs="Times New Roman" w:ascii="Times New Roman" w:hAnsi="Times New Roman"/>
-                <w:bCs/>
-                <w:color w:val="000000"/>
-                <w:kern w:val="0"/>
-                <w:sz w:val="22"/>
-                <w:szCs w:val="22"/>
-                <w:lang w:val="ru-RU" w:eastAsia="ru-RU" w:bidi="ar-SA"/>
-              </w:rPr>
-              <w:t xml:space="preserve"> г.</w:t>
+              <w:t xml:space="preserve"> {{ date[2] }} г.</w:t>
             </w:r>
           </w:p>
         </w:tc>
@@ -423,25 +373,7 @@
           <w:sz w:val="24"/>
           <w:szCs w:val="24"/>
         </w:rPr>
-        <w:t>{{ user.</w:t>
-      </w:r>
-      <w:r>
-        <w:rPr>
-          <w:rFonts w:eastAsia="Calibri" w:cs="Times New Roman" w:ascii="Times New Roman" w:hAnsi="Times New Roman"/>
-          <w:b/>
-          <w:sz w:val="24"/>
-          <w:szCs w:val="24"/>
-        </w:rPr>
-        <w:t>fio</w:t>
-      </w:r>
-      <w:r>
-        <w:rPr>
-          <w:rFonts w:eastAsia="Calibri" w:cs="Times New Roman" w:ascii="Times New Roman" w:hAnsi="Times New Roman"/>
-          <w:b/>
-          <w:sz w:val="24"/>
-          <w:szCs w:val="24"/>
-        </w:rPr>
-        <w:t xml:space="preserve"> }}</w:t>
+        <w:t>{{ user.fio }}</w:t>
       </w:r>
       <w:r>
         <w:rPr>
@@ -468,25 +400,7 @@
           <w:sz w:val="24"/>
           <w:szCs w:val="24"/>
         </w:rPr>
-        <w:t xml:space="preserve"> </w:t>
-      </w:r>
-      <w:r>
-        <w:rPr>
-          <w:rFonts w:cs="Times New Roman" w:ascii="Times New Roman" w:hAnsi="Times New Roman"/>
-          <w:b/>
-          <w:sz w:val="24"/>
-          <w:szCs w:val="24"/>
-        </w:rPr>
-        <w:t>{{ year }}</w:t>
-      </w:r>
-      <w:r>
-        <w:rPr>
-          <w:rFonts w:cs="Times New Roman" w:ascii="Times New Roman" w:hAnsi="Times New Roman"/>
-          <w:b/>
-          <w:sz w:val="24"/>
-          <w:szCs w:val="24"/>
-        </w:rPr>
-        <w:t xml:space="preserve"> г</w:t>
+        <w:t xml:space="preserve"> {{ year }} г</w:t>
       </w:r>
       <w:r>
         <w:rPr>
@@ -1235,15 +1149,15 @@
         <w:tblLook w:val="04a0" w:noHBand="0" w:noVBand="1" w:firstColumn="1" w:lastRow="0" w:lastColumn="0" w:firstRow="1"/>
       </w:tblPr>
       <w:tblGrid>
-        <w:gridCol w:w="528"/>
+        <w:gridCol w:w="527"/>
         <w:gridCol w:w="1107"/>
-        <w:gridCol w:w="20"/>
-        <w:gridCol w:w="4060"/>
-        <w:gridCol w:w="17"/>
+        <w:gridCol w:w="21"/>
+        <w:gridCol w:w="4059"/>
+        <w:gridCol w:w="18"/>
         <w:gridCol w:w="1348"/>
         <w:gridCol w:w="9"/>
         <w:gridCol w:w="1356"/>
-        <w:gridCol w:w="5"/>
+        <w:gridCol w:w="4"/>
         <w:gridCol w:w="1195"/>
       </w:tblGrid>
       <w:tr>
@@ -1252,7 +1166,7 @@
         </w:trPr>
         <w:tc>
           <w:tcPr>
-            <w:tcW w:w="528" w:type="dxa"/>
+            <w:tcW w:w="527" w:type="dxa"/>
             <w:tcBorders>
               <w:top w:val="single" w:sz="4" w:space="0" w:color="000000"/>
               <w:left w:val="single" w:sz="4" w:space="0" w:color="000000"/>
@@ -1294,7 +1208,7 @@
         </w:tc>
         <w:tc>
           <w:tcPr>
-            <w:tcW w:w="1127" w:type="dxa"/>
+            <w:tcW w:w="1128" w:type="dxa"/>
             <w:gridSpan w:val="2"/>
             <w:tcBorders>
               <w:top w:val="single" w:sz="4" w:space="0" w:color="000000"/>
@@ -1396,7 +1310,7 @@
         </w:tc>
         <w:tc>
           <w:tcPr>
-            <w:tcW w:w="1361" w:type="dxa"/>
+            <w:tcW w:w="1360" w:type="dxa"/>
             <w:gridSpan w:val="2"/>
             <w:tcBorders>
               <w:top w:val="single" w:sz="4" w:space="0" w:color="000000"/>
@@ -1468,7 +1382,7 @@
         </w:trPr>
         <w:tc>
           <w:tcPr>
-            <w:tcW w:w="9645" w:type="dxa"/>
+            <w:tcW w:w="9644" w:type="dxa"/>
             <w:gridSpan w:val="10"/>
             <w:tcBorders>
               <w:left w:val="single" w:sz="4" w:space="0" w:color="000000"/>
@@ -1507,7 +1421,7 @@
         </w:trPr>
         <w:tc>
           <w:tcPr>
-            <w:tcW w:w="528" w:type="dxa"/>
+            <w:tcW w:w="527" w:type="dxa"/>
             <w:tcBorders>
               <w:left w:val="single" w:sz="4" w:space="0" w:color="000000"/>
               <w:bottom w:val="single" w:sz="4" w:space="0" w:color="000000"/>
@@ -1540,7 +1454,7 @@
         </w:tc>
         <w:tc>
           <w:tcPr>
-            <w:tcW w:w="1127" w:type="dxa"/>
+            <w:tcW w:w="1128" w:type="dxa"/>
             <w:gridSpan w:val="2"/>
             <w:tcBorders>
               <w:bottom w:val="single" w:sz="4" w:space="0" w:color="000000"/>
@@ -1639,7 +1553,7 @@
         </w:tc>
         <w:tc>
           <w:tcPr>
-            <w:tcW w:w="1361" w:type="dxa"/>
+            <w:tcW w:w="1360" w:type="dxa"/>
             <w:gridSpan w:val="2"/>
             <w:tcBorders>
               <w:bottom w:val="single" w:sz="4" w:space="0" w:color="000000"/>
@@ -1666,7 +1580,23 @@
                 <w:color w:val="000000"/>
                 <w:lang w:eastAsia="ru-RU"/>
               </w:rPr>
-              <w:t>{{ gaz_tax }}</w:t>
+              <w:t>{{  gaz_ta</w:t>
+            </w:r>
+            <w:r>
+              <w:rPr>
+                <w:rFonts w:eastAsia="Times New Roman" w:cs="Times New Roman" w:ascii="Times New Roman" w:hAnsi="Times New Roman"/>
+                <w:color w:val="000000"/>
+                <w:lang w:eastAsia="ru-RU"/>
+              </w:rPr>
+              <w:t xml:space="preserve">x_str </w:t>
+            </w:r>
+            <w:r>
+              <w:rPr>
+                <w:rFonts w:eastAsia="Times New Roman" w:cs="Times New Roman" w:ascii="Times New Roman" w:hAnsi="Times New Roman"/>
+                <w:color w:val="000000"/>
+                <w:lang w:eastAsia="ru-RU"/>
+              </w:rPr>
+              <w:t>}}</w:t>
             </w:r>
           </w:p>
         </w:tc>
@@ -1698,7 +1628,119 @@
                 <w:color w:val="000000"/>
                 <w:lang w:eastAsia="ru-RU"/>
               </w:rPr>
-              <w:t>{{ day[2] * gaz_tax|round(1)|int }}</w:t>
+              <w:t xml:space="preserve">{{ </w:t>
+            </w:r>
+            <w:r>
+              <w:rPr>
+                <w:rFonts w:eastAsia="Times New Roman" w:cs="Times New Roman" w:ascii="Times New Roman" w:hAnsi="Times New Roman"/>
+                <w:b w:val="false"/>
+                <w:i w:val="false"/>
+                <w:caps w:val="false"/>
+                <w:smallCaps w:val="false"/>
+                <w:color w:val="000000"/>
+                <w:spacing w:val="0"/>
+                <w:sz w:val="17"/>
+                <w:lang w:eastAsia="ru-RU"/>
+              </w:rPr>
+              <w:t xml:space="preserve"> </w:t>
+            </w:r>
+            <w:r>
+              <w:rPr>
+                <w:rFonts w:eastAsia="Times New Roman" w:cs="Times New Roman" w:ascii="Times New Roman" w:hAnsi="Times New Roman"/>
+                <w:b w:val="false"/>
+                <w:i w:val="false"/>
+                <w:caps w:val="false"/>
+                <w:smallCaps w:val="false"/>
+                <w:color w:val="000000"/>
+                <w:spacing w:val="0"/>
+                <w:sz w:val="22"/>
+                <w:szCs w:val="22"/>
+                <w:lang w:eastAsia="ru-RU"/>
+              </w:rPr>
+              <w:t>'%0.</w:t>
+            </w:r>
+            <w:r>
+              <w:rPr>
+                <w:rFonts w:eastAsia="Times New Roman" w:cs="Times New Roman" w:ascii="Times New Roman" w:hAnsi="Times New Roman"/>
+                <w:b w:val="false"/>
+                <w:i w:val="false"/>
+                <w:caps w:val="false"/>
+                <w:smallCaps w:val="false"/>
+                <w:color w:val="000000"/>
+                <w:spacing w:val="0"/>
+                <w:sz w:val="22"/>
+                <w:szCs w:val="22"/>
+                <w:lang w:eastAsia="ru-RU"/>
+              </w:rPr>
+              <w:t>1</w:t>
+            </w:r>
+            <w:r>
+              <w:rPr>
+                <w:rFonts w:eastAsia="Times New Roman" w:cs="Times New Roman" w:ascii="Times New Roman" w:hAnsi="Times New Roman"/>
+                <w:b w:val="false"/>
+                <w:i w:val="false"/>
+                <w:caps w:val="false"/>
+                <w:smallCaps w:val="false"/>
+                <w:color w:val="000000"/>
+                <w:spacing w:val="0"/>
+                <w:sz w:val="22"/>
+                <w:szCs w:val="22"/>
+                <w:lang w:eastAsia="ru-RU"/>
+              </w:rPr>
+              <w:t>f' %</w:t>
+            </w:r>
+          </w:p>
+          <w:p>
+            <w:pPr>
+              <w:pStyle w:val="Normal"/>
+              <w:widowControl w:val="false"/>
+              <w:spacing w:lineRule="auto" w:line="240" w:before="0" w:after="0"/>
+              <w:jc w:val="center"/>
+              <w:rPr>
+                <w:rFonts w:ascii="Times New Roman" w:hAnsi="Times New Roman" w:eastAsia="Times New Roman" w:cs="Times New Roman"/>
+                <w:color w:val="000000"/>
+                <w:lang w:eastAsia="ru-RU"/>
+              </w:rPr>
+            </w:pPr>
+            <w:r>
+              <w:rPr>
+                <w:rFonts w:eastAsia="Times New Roman" w:cs="Times New Roman" w:ascii="Times New Roman" w:hAnsi="Times New Roman"/>
+                <w:color w:val="000000"/>
+                <w:lang w:eastAsia="ru-RU"/>
+              </w:rPr>
+              <w:t xml:space="preserve"> </w:t>
+            </w:r>
+            <w:r>
+              <w:rPr>
+                <w:rFonts w:eastAsia="Times New Roman" w:cs="Times New Roman" w:ascii="Times New Roman" w:hAnsi="Times New Roman"/>
+                <w:color w:val="000000"/>
+                <w:lang w:eastAsia="ru-RU"/>
+              </w:rPr>
+              <w:t>(</w:t>
+            </w:r>
+            <w:r>
+              <w:rPr>
+                <w:rFonts w:eastAsia="Times New Roman" w:cs="Times New Roman" w:ascii="Times New Roman" w:hAnsi="Times New Roman"/>
+                <w:color w:val="000000"/>
+                <w:lang w:eastAsia="ru-RU"/>
+              </w:rPr>
+              <w:t xml:space="preserve">day[2] * gaz_tax </w:t>
+            </w:r>
+            <w:r>
+              <w:rPr>
+                <w:rFonts w:eastAsia="Times New Roman" w:cs="Times New Roman" w:ascii="Times New Roman" w:hAnsi="Times New Roman"/>
+                <w:color w:val="000000"/>
+                <w:lang w:eastAsia="ru-RU"/>
+              </w:rPr>
+              <w:t>|float)</w:t>
+            </w:r>
+            <w:r>
+              <w:rPr>
+                <w:rFonts w:eastAsia="Times New Roman" w:cs="Times New Roman" w:ascii="Times New Roman" w:hAnsi="Times New Roman"/>
+                <w:color w:val="000000"/>
+                <w:lang w:eastAsia="ru-RU"/>
+              </w:rPr>
+              <w:t>}}</w:t>
             </w:r>
           </w:p>
         </w:tc>
@@ -1709,7 +1751,7 @@
         </w:trPr>
         <w:tc>
           <w:tcPr>
-            <w:tcW w:w="9645" w:type="dxa"/>
+            <w:tcW w:w="9644" w:type="dxa"/>
             <w:gridSpan w:val="10"/>
             <w:tcBorders>
               <w:left w:val="single" w:sz="4" w:space="0" w:color="000000"/>
@@ -1748,7 +1790,7 @@
         </w:trPr>
         <w:tc>
           <w:tcPr>
-            <w:tcW w:w="1635" w:type="dxa"/>
+            <w:tcW w:w="1634" w:type="dxa"/>
             <w:gridSpan w:val="2"/>
             <w:tcBorders>
               <w:left w:val="single" w:sz="4" w:space="0" w:color="000000"/>
@@ -1813,6 +1855,38 @@
         </w:tc>
         <w:tc>
           <w:tcPr>
+            <w:tcW w:w="1366" w:type="dxa"/>
+            <w:gridSpan w:val="2"/>
+            <w:tcBorders>
+              <w:left w:val="single" w:sz="4" w:space="0" w:color="000000"/>
+              <w:bottom w:val="single" w:sz="4" w:space="0" w:color="000000"/>
+            </w:tcBorders>
+            <w:shd w:color="auto" w:fill="auto" w:val="clear"/>
+            <w:vAlign w:val="center"/>
+          </w:tcPr>
+          <w:p>
+            <w:pPr>
+              <w:pStyle w:val="Normal"/>
+              <w:widowControl w:val="false"/>
+              <w:spacing w:lineRule="auto" w:line="240" w:before="0" w:after="0"/>
+              <w:jc w:val="center"/>
+              <w:rPr>
+                <w:rFonts w:ascii="Times New Roman" w:hAnsi="Times New Roman" w:eastAsia="Times New Roman" w:cs="Times New Roman"/>
+                <w:b/>
+                <w:color w:val="000000"/>
+                <w:lang w:eastAsia="ru-RU"/>
+              </w:rPr>
+            </w:pPr>
+            <w:r>
+              <w:rPr>
+                <w:b/>
+              </w:rPr>
+              <w:t>{{ total_distance }}</w:t>
+            </w:r>
+          </w:p>
+        </w:tc>
+        <w:tc>
+          <w:tcPr>
             <w:tcW w:w="1365" w:type="dxa"/>
             <w:gridSpan w:val="2"/>
             <w:tcBorders>
@@ -1830,81 +1904,138 @@
               <w:jc w:val="center"/>
               <w:rPr>
                 <w:rFonts w:ascii="Times New Roman" w:hAnsi="Times New Roman" w:eastAsia="Times New Roman" w:cs="Times New Roman"/>
+                <w:color w:val="000000"/>
+                <w:lang w:eastAsia="ru-RU"/>
+              </w:rPr>
+            </w:pPr>
+            <w:r>
+              <w:rPr>
+                <w:rFonts w:eastAsia="Times New Roman" w:cs="Times New Roman" w:ascii="Times New Roman" w:hAnsi="Times New Roman"/>
+                <w:color w:val="000000"/>
+                <w:lang w:eastAsia="ru-RU"/>
+              </w:rPr>
+            </w:r>
+          </w:p>
+        </w:tc>
+        <w:tc>
+          <w:tcPr>
+            <w:tcW w:w="1199" w:type="dxa"/>
+            <w:gridSpan w:val="2"/>
+            <w:tcBorders>
+              <w:left w:val="single" w:sz="4" w:space="0" w:color="000000"/>
+              <w:bottom w:val="single" w:sz="4" w:space="0" w:color="000000"/>
+              <w:right w:val="single" w:sz="4" w:space="0" w:color="000000"/>
+            </w:tcBorders>
+            <w:shd w:color="auto" w:fill="auto" w:val="clear"/>
+            <w:vAlign w:val="center"/>
+          </w:tcPr>
+          <w:p>
+            <w:pPr>
+              <w:pStyle w:val="Normal"/>
+              <w:widowControl w:val="false"/>
+              <w:spacing w:lineRule="auto" w:line="240" w:before="0" w:after="0"/>
+              <w:jc w:val="center"/>
+              <w:rPr>
+                <w:sz w:val="22"/>
+                <w:szCs w:val="22"/>
+              </w:rPr>
+            </w:pPr>
+            <w:r>
+              <w:rPr>
                 <w:b/>
-                <w:color w:val="000000"/>
-                <w:lang w:eastAsia="ru-RU"/>
-              </w:rPr>
-            </w:pPr>
-            <w:r>
-              <w:rPr>
+                <w:sz w:val="22"/>
+                <w:szCs w:val="22"/>
+              </w:rPr>
+              <w:t xml:space="preserve">{{ </w:t>
+            </w:r>
+            <w:r>
+              <w:rPr>
+                <w:rFonts w:eastAsia="Times New Roman" w:cs="Times New Roman" w:ascii="Calibri" w:hAnsi="Calibri"/>
                 <w:b/>
-              </w:rPr>
-              <w:t>{{ total_distance }}</w:t>
-            </w:r>
-          </w:p>
-        </w:tc>
-        <w:tc>
-          <w:tcPr>
-            <w:tcW w:w="1365" w:type="dxa"/>
-            <w:gridSpan w:val="2"/>
-            <w:tcBorders>
-              <w:left w:val="single" w:sz="4" w:space="0" w:color="000000"/>
-              <w:bottom w:val="single" w:sz="4" w:space="0" w:color="000000"/>
-            </w:tcBorders>
-            <w:shd w:color="auto" w:fill="auto" w:val="clear"/>
-            <w:vAlign w:val="center"/>
-          </w:tcPr>
-          <w:p>
-            <w:pPr>
-              <w:pStyle w:val="Normal"/>
-              <w:widowControl w:val="false"/>
-              <w:spacing w:lineRule="auto" w:line="240" w:before="0" w:after="0"/>
-              <w:jc w:val="center"/>
-              <w:rPr>
-                <w:rFonts w:ascii="Times New Roman" w:hAnsi="Times New Roman" w:eastAsia="Times New Roman" w:cs="Times New Roman"/>
-                <w:color w:val="000000"/>
-                <w:lang w:eastAsia="ru-RU"/>
-              </w:rPr>
-            </w:pPr>
-            <w:r>
-              <w:rPr>
-                <w:rFonts w:eastAsia="Times New Roman" w:cs="Times New Roman" w:ascii="Times New Roman" w:hAnsi="Times New Roman"/>
-                <w:color w:val="000000"/>
-                <w:lang w:eastAsia="ru-RU"/>
-              </w:rPr>
-            </w:r>
-          </w:p>
-        </w:tc>
-        <w:tc>
-          <w:tcPr>
-            <w:tcW w:w="1200" w:type="dxa"/>
-            <w:gridSpan w:val="2"/>
-            <w:tcBorders>
-              <w:left w:val="single" w:sz="4" w:space="0" w:color="000000"/>
-              <w:bottom w:val="single" w:sz="4" w:space="0" w:color="000000"/>
-              <w:right w:val="single" w:sz="4" w:space="0" w:color="000000"/>
-            </w:tcBorders>
-            <w:shd w:color="auto" w:fill="auto" w:val="clear"/>
-            <w:vAlign w:val="center"/>
-          </w:tcPr>
-          <w:p>
-            <w:pPr>
-              <w:pStyle w:val="Normal"/>
-              <w:widowControl w:val="false"/>
-              <w:spacing w:lineRule="auto" w:line="240" w:before="0" w:after="0"/>
-              <w:jc w:val="center"/>
-              <w:rPr>
-                <w:rFonts w:ascii="Times New Roman" w:hAnsi="Times New Roman" w:eastAsia="Times New Roman" w:cs="Times New Roman"/>
+                <w:bCs/>
+                <w:i w:val="false"/>
+                <w:caps w:val="false"/>
+                <w:smallCaps w:val="false"/>
+                <w:color w:val="000000"/>
+                <w:spacing w:val="0"/>
+                <w:sz w:val="22"/>
+                <w:szCs w:val="22"/>
+                <w:lang w:eastAsia="ru-RU"/>
+              </w:rPr>
+              <w:t>'%0.</w:t>
+            </w:r>
+            <w:r>
+              <w:rPr>
+                <w:rFonts w:eastAsia="Times New Roman" w:cs="Times New Roman" w:ascii="Calibri" w:hAnsi="Calibri"/>
                 <w:b/>
-                <w:color w:val="000000"/>
-                <w:lang w:eastAsia="ru-RU"/>
-              </w:rPr>
-            </w:pPr>
-            <w:r>
-              <w:rPr>
+                <w:bCs/>
+                <w:i w:val="false"/>
+                <w:caps w:val="false"/>
+                <w:smallCaps w:val="false"/>
+                <w:color w:val="000000"/>
+                <w:spacing w:val="0"/>
+                <w:sz w:val="22"/>
+                <w:szCs w:val="22"/>
+                <w:lang w:eastAsia="ru-RU"/>
+              </w:rPr>
+              <w:t>1</w:t>
+            </w:r>
+            <w:r>
+              <w:rPr>
+                <w:rFonts w:eastAsia="Times New Roman" w:cs="Times New Roman" w:ascii="Calibri" w:hAnsi="Calibri"/>
                 <w:b/>
-              </w:rPr>
-              <w:t>{{ total_distance * gaz_tax|round(1)|int }}</w:t>
+                <w:bCs/>
+                <w:i w:val="false"/>
+                <w:caps w:val="false"/>
+                <w:smallCaps w:val="false"/>
+                <w:color w:val="000000"/>
+                <w:spacing w:val="0"/>
+                <w:sz w:val="22"/>
+                <w:szCs w:val="22"/>
+                <w:lang w:eastAsia="ru-RU"/>
+              </w:rPr>
+              <w:t>f' %</w:t>
+            </w:r>
+            <w:r>
+              <w:rPr>
+                <w:b/>
+                <w:bCs/>
+                <w:sz w:val="22"/>
+                <w:szCs w:val="22"/>
+              </w:rPr>
+              <w:t xml:space="preserve"> </w:t>
+            </w:r>
+            <w:r>
+              <w:rPr>
+                <w:b/>
+                <w:sz w:val="22"/>
+                <w:szCs w:val="22"/>
+              </w:rPr>
+              <w:t>(</w:t>
+            </w:r>
+            <w:r>
+              <w:rPr>
+                <w:b/>
+                <w:sz w:val="22"/>
+                <w:szCs w:val="22"/>
+              </w:rPr>
+              <w:t>total_distance * gaz_tax|</w:t>
+            </w:r>
+            <w:r>
+              <w:rPr>
+                <w:b/>
+                <w:sz w:val="22"/>
+                <w:szCs w:val="22"/>
+              </w:rPr>
+              <w:t>float)</w:t>
+            </w:r>
+            <w:r>
+              <w:rPr>
+                <w:b/>
+                <w:sz w:val="22"/>
+                <w:szCs w:val="22"/>
+              </w:rPr>
+              <w:t xml:space="preserve"> }}</w:t>
             </w:r>
           </w:p>
         </w:tc>
@@ -1992,8 +2123,8 @@
         <w:gridCol w:w="1730"/>
         <w:gridCol w:w="1706"/>
         <w:gridCol w:w="1698"/>
-        <w:gridCol w:w="1703"/>
-        <w:gridCol w:w="2546"/>
+        <w:gridCol w:w="1704"/>
+        <w:gridCol w:w="2545"/>
       </w:tblGrid>
       <w:tr>
         <w:trPr>
@@ -2105,7 +2236,7 @@
         </w:tc>
         <w:tc>
           <w:tcPr>
-            <w:tcW w:w="3401" w:type="dxa"/>
+            <w:tcW w:w="3402" w:type="dxa"/>
             <w:gridSpan w:val="2"/>
             <w:tcBorders>
               <w:top w:val="single" w:sz="4" w:space="0" w:color="000000"/>
@@ -2140,7 +2271,7 @@
         </w:tc>
         <w:tc>
           <w:tcPr>
-            <w:tcW w:w="2546" w:type="dxa"/>
+            <w:tcW w:w="2545" w:type="dxa"/>
             <w:vMerge w:val="restart"/>
             <w:tcBorders>
               <w:top w:val="single" w:sz="4" w:space="0" w:color="000000"/>
@@ -2313,7 +2444,7 @@
         </w:tc>
         <w:tc>
           <w:tcPr>
-            <w:tcW w:w="1703" w:type="dxa"/>
+            <w:tcW w:w="1704" w:type="dxa"/>
             <w:tcBorders>
               <w:top w:val="single" w:sz="4" w:space="0" w:color="000000"/>
               <w:left w:val="single" w:sz="4" w:space="0" w:color="000000"/>
@@ -2347,7 +2478,7 @@
         </w:tc>
         <w:tc>
           <w:tcPr>
-            <w:tcW w:w="2546" w:type="dxa"/>
+            <w:tcW w:w="2545" w:type="dxa"/>
             <w:vMerge w:val="continue"/>
             <w:tcBorders>
               <w:top w:val="single" w:sz="4" w:space="0" w:color="000000"/>
@@ -2517,7 +2648,7 @@
         </w:tc>
         <w:tc>
           <w:tcPr>
-            <w:tcW w:w="1703" w:type="dxa"/>
+            <w:tcW w:w="1704" w:type="dxa"/>
             <w:tcBorders>
               <w:top w:val="single" w:sz="4" w:space="0" w:color="000000"/>
               <w:left w:val="single" w:sz="4" w:space="0" w:color="000000"/>
@@ -2550,7 +2681,7 @@
         </w:tc>
         <w:tc>
           <w:tcPr>
-            <w:tcW w:w="2546" w:type="dxa"/>
+            <w:tcW w:w="2545" w:type="dxa"/>
             <w:tcBorders>
               <w:top w:val="single" w:sz="4" w:space="0" w:color="000000"/>
               <w:left w:val="single" w:sz="4" w:space="0" w:color="000000"/>
@@ -2612,7 +2743,43 @@
           <w:sz w:val="24"/>
           <w:szCs w:val="24"/>
         </w:rPr>
-        <w:t>Сумма к выплате за пользование и владение составляет: 9730 руб. 00 копеек.</w:t>
+        <w:t xml:space="preserve">Сумма к выплате за пользование и владение составляет: </w:t>
+      </w:r>
+      <w:r>
+        <w:rPr>
+          <w:rFonts w:cs="Times New Roman" w:ascii="Times New Roman" w:hAnsi="Times New Roman"/>
+          <w:bCs/>
+          <w:sz w:val="24"/>
+          <w:szCs w:val="24"/>
+        </w:rPr>
+        <w:t>{{ full_tax_ru }}</w:t>
+      </w:r>
+      <w:r>
+        <w:rPr>
+          <w:rFonts w:cs="Times New Roman" w:ascii="Times New Roman" w:hAnsi="Times New Roman"/>
+          <w:bCs/>
+          <w:sz w:val="24"/>
+          <w:szCs w:val="24"/>
+        </w:rPr>
+        <w:t xml:space="preserve"> руб. </w:t>
+      </w:r>
+      <w:r>
+        <w:rPr>
+          <w:rFonts w:cs="Times New Roman" w:ascii="Times New Roman" w:hAnsi="Times New Roman"/>
+          <w:bCs/>
+          <w:sz w:val="24"/>
+          <w:szCs w:val="24"/>
+        </w:rPr>
+        <w:t>{{ full_tax_kop }}</w:t>
+      </w:r>
+      <w:r>
+        <w:rPr>
+          <w:rFonts w:cs="Times New Roman" w:ascii="Times New Roman" w:hAnsi="Times New Roman"/>
+          <w:bCs/>
+          <w:sz w:val="24"/>
+          <w:szCs w:val="24"/>
+        </w:rPr>
+        <w:t xml:space="preserve"> копеек.</w:t>
       </w:r>
     </w:p>
     <w:p>

</xml_diff>